<commit_message>
replaced paramter name in statistics to incidence_matrix
</commit_message>
<xml_diff>
--- a/Design Document.docx
+++ b/Design Document.docx
@@ -727,7 +727,23 @@
           <w:rFonts w:ascii="Adobe Fan Heiti Std B" w:eastAsia="Adobe Fan Heiti Std B" w:hAnsi="Adobe Fan Heiti Std B"/>
           <w:lang w:eastAsia="en-IN"/>
         </w:rPr>
-        <w:t xml:space="preserve"> a shingle size of around 9 is chosen for research articles.</w:t>
+        <w:t xml:space="preserve"> a shingle size of around 9 is chosen for</w:t>
+      </w:r>
+      <w:r>
+        <w:rPr>
+          <w:rFonts w:ascii="Adobe Fan Heiti Std B" w:eastAsia="Adobe Fan Heiti Std B" w:hAnsi="Adobe Fan Heiti Std B"/>
+          <w:lang w:eastAsia="en-IN"/>
+        </w:rPr>
+        <w:t xml:space="preserve"> long</w:t>
+      </w:r>
+      <w:bookmarkStart w:id="0" w:name="_GoBack"/>
+      <w:bookmarkEnd w:id="0"/>
+      <w:r>
+        <w:rPr>
+          <w:rFonts w:ascii="Adobe Fan Heiti Std B" w:eastAsia="Adobe Fan Heiti Std B" w:hAnsi="Adobe Fan Heiti Std B"/>
+          <w:lang w:eastAsia="en-IN"/>
+        </w:rPr>
+        <w:t xml:space="preserve"> research articles.</w:t>
       </w:r>
       <w:r>
         <w:rPr>
@@ -1831,21 +1847,7 @@
             <w:rStyle w:val="Hyperlink"/>
             <w:lang w:eastAsia="en-IN"/>
           </w:rPr>
-          <w:t>docs\_build\h</w:t>
-        </w:r>
-        <w:r>
-          <w:rPr>
-            <w:rStyle w:val="Hyperlink"/>
-            <w:lang w:eastAsia="en-IN"/>
-          </w:rPr>
-          <w:t>t</w:t>
-        </w:r>
-        <w:r>
-          <w:rPr>
-            <w:rStyle w:val="Hyperlink"/>
-            <w:lang w:eastAsia="en-IN"/>
-          </w:rPr>
-          <w:t>ml\index.html</w:t>
+          <w:t>docs\_build\html\index.html</w:t>
         </w:r>
       </w:hyperlink>
     </w:p>
@@ -2845,14 +2847,14 @@
           <w:rFonts w:eastAsia="Adobe Fan Heiti Std B"/>
           <w:lang w:eastAsia="en-IN"/>
         </w:rPr>
-        <w:t>Output with different m</w:t>
+        <w:t>Output</w:t>
       </w:r>
       <w:r>
         <w:rPr>
           <w:rFonts w:eastAsia="Adobe Fan Heiti Std B"/>
           <w:lang w:eastAsia="en-IN"/>
         </w:rPr>
-        <w:t>etrics:</w:t>
+        <w:t>:</w:t>
       </w:r>
     </w:p>
     <w:p>
@@ -3073,41 +3075,21 @@
         <w:spacing w:after="0" w:line="360" w:lineRule="atLeast"/>
         <w:rPr>
           <w:rFonts w:ascii="Consolas" w:eastAsia="Times New Roman" w:hAnsi="Consolas" w:cs="Times New Roman"/>
-          <w:color w:val="EEFFFF"/>
-          <w:sz w:val="23"/>
-          <w:szCs w:val="23"/>
-          <w:lang w:eastAsia="en-IN"/>
-        </w:rPr>
-      </w:pPr>
-      <w:r>
-        <w:rPr>
-          <w:rFonts w:ascii="Consolas" w:eastAsia="Times New Roman" w:hAnsi="Consolas" w:cs="Times New Roman"/>
-          <w:color w:val="EEFFFF"/>
-          <w:sz w:val="23"/>
-          <w:szCs w:val="23"/>
-          <w:lang w:eastAsia="en-IN"/>
-        </w:rPr>
-        <w:t>corpus</w:t>
-      </w:r>
-      <w:r>
-        <w:rPr>
-          <w:rFonts w:ascii="Consolas" w:eastAsia="Times New Roman" w:hAnsi="Consolas" w:cs="Times New Roman"/>
-          <w:color w:val="89DDFF"/>
-          <w:sz w:val="23"/>
-          <w:szCs w:val="23"/>
-          <w:lang w:eastAsia="en-IN"/>
-        </w:rPr>
-        <w:t>\</w:t>
-      </w:r>
-      <w:r>
-        <w:rPr>
-          <w:rFonts w:ascii="Consolas" w:eastAsia="Times New Roman" w:hAnsi="Consolas" w:cs="Times New Roman"/>
-          <w:color w:val="FF5370"/>
-          <w:sz w:val="23"/>
-          <w:szCs w:val="23"/>
-          <w:lang w:eastAsia="en-IN"/>
-        </w:rPr>
-        <w:t>g4pC_taske.txt   0.565377532228361</w:t>
+          <w:color w:val="92D050"/>
+          <w:sz w:val="23"/>
+          <w:szCs w:val="23"/>
+          <w:lang w:eastAsia="en-IN"/>
+        </w:rPr>
+      </w:pPr>
+      <w:r>
+        <w:rPr>
+          <w:rFonts w:ascii="Consolas" w:eastAsia="Times New Roman" w:hAnsi="Consolas" w:cs="Times New Roman"/>
+          <w:color w:val="92D050"/>
+          <w:sz w:val="23"/>
+          <w:szCs w:val="23"/>
+          <w:lang w:eastAsia="en-IN"/>
+        </w:rPr>
+        <w:t>corpus\g4pC_taske.txt   0.565377532228361</w:t>
       </w:r>
     </w:p>
     <w:p>
@@ -3116,41 +3098,21 @@
         <w:spacing w:after="0" w:line="360" w:lineRule="atLeast"/>
         <w:rPr>
           <w:rFonts w:ascii="Consolas" w:eastAsia="Times New Roman" w:hAnsi="Consolas" w:cs="Times New Roman"/>
-          <w:color w:val="EEFFFF"/>
-          <w:sz w:val="23"/>
-          <w:szCs w:val="23"/>
-          <w:lang w:eastAsia="en-IN"/>
-        </w:rPr>
-      </w:pPr>
-      <w:r>
-        <w:rPr>
-          <w:rFonts w:ascii="Consolas" w:eastAsia="Times New Roman" w:hAnsi="Consolas" w:cs="Times New Roman"/>
-          <w:color w:val="EEFFFF"/>
-          <w:sz w:val="23"/>
-          <w:szCs w:val="23"/>
-          <w:lang w:eastAsia="en-IN"/>
-        </w:rPr>
-        <w:t>corpus</w:t>
-      </w:r>
-      <w:r>
-        <w:rPr>
-          <w:rFonts w:ascii="Consolas" w:eastAsia="Times New Roman" w:hAnsi="Consolas" w:cs="Times New Roman"/>
-          <w:color w:val="89DDFF"/>
-          <w:sz w:val="23"/>
-          <w:szCs w:val="23"/>
-          <w:lang w:eastAsia="en-IN"/>
-        </w:rPr>
-        <w:t>\</w:t>
-      </w:r>
-      <w:r>
-        <w:rPr>
-          <w:rFonts w:ascii="Consolas" w:eastAsia="Times New Roman" w:hAnsi="Consolas" w:cs="Times New Roman"/>
-          <w:color w:val="FF5370"/>
-          <w:sz w:val="23"/>
-          <w:szCs w:val="23"/>
-          <w:lang w:eastAsia="en-IN"/>
-        </w:rPr>
-        <w:t>g0pB_taske.txt   0.3624085537422622      </w:t>
+          <w:color w:val="92D050"/>
+          <w:sz w:val="23"/>
+          <w:szCs w:val="23"/>
+          <w:lang w:eastAsia="en-IN"/>
+        </w:rPr>
+      </w:pPr>
+      <w:r>
+        <w:rPr>
+          <w:rFonts w:ascii="Consolas" w:eastAsia="Times New Roman" w:hAnsi="Consolas" w:cs="Times New Roman"/>
+          <w:color w:val="92D050"/>
+          <w:sz w:val="23"/>
+          <w:szCs w:val="23"/>
+          <w:lang w:eastAsia="en-IN"/>
+        </w:rPr>
+        <w:t>corpus\g0pB_taske.txt   0.3624085537422622      </w:t>
       </w:r>
     </w:p>
     <w:p>
@@ -3527,7 +3489,7 @@
         <w:spacing w:after="0" w:line="360" w:lineRule="atLeast"/>
         <w:rPr>
           <w:rFonts w:ascii="Consolas" w:eastAsia="Times New Roman" w:hAnsi="Consolas" w:cs="Times New Roman"/>
-          <w:color w:val="EEFFFF"/>
+          <w:color w:val="F78C6C"/>
           <w:sz w:val="23"/>
           <w:szCs w:val="23"/>
           <w:lang w:eastAsia="en-IN"/>
@@ -3573,8 +3535,6 @@
         </w:rPr>
         <w:t>0.2222222222222222</w:t>
       </w:r>
-      <w:bookmarkStart w:id="0" w:name="_GoBack"/>
-      <w:bookmarkEnd w:id="0"/>
     </w:p>
     <w:p>
       <w:pPr>
@@ -3582,62 +3542,12 @@
         <w:spacing w:after="0" w:line="360" w:lineRule="atLeast"/>
         <w:rPr>
           <w:rFonts w:ascii="Consolas" w:eastAsia="Times New Roman" w:hAnsi="Consolas" w:cs="Times New Roman"/>
-          <w:color w:val="EEFFFF"/>
-          <w:sz w:val="23"/>
-          <w:szCs w:val="23"/>
-          <w:lang w:eastAsia="en-IN"/>
-        </w:rPr>
-      </w:pPr>
-      <w:r>
-        <w:rPr>
-          <w:rFonts w:ascii="Consolas" w:eastAsia="Times New Roman" w:hAnsi="Consolas" w:cs="Times New Roman"/>
-          <w:color w:val="EEFFFF"/>
-          <w:sz w:val="23"/>
-          <w:szCs w:val="23"/>
-          <w:lang w:eastAsia="en-IN"/>
-        </w:rPr>
-        <w:t>Enter file </w:t>
-      </w:r>
-      <w:r>
-        <w:rPr>
-          <w:rFonts w:ascii="Consolas" w:eastAsia="Times New Roman" w:hAnsi="Consolas" w:cs="Times New Roman"/>
-          <w:color w:val="82AAFF"/>
-          <w:sz w:val="23"/>
-          <w:szCs w:val="23"/>
-          <w:lang w:eastAsia="en-IN"/>
-        </w:rPr>
-        <w:t>id</w:t>
-      </w:r>
-      <w:r>
-        <w:rPr>
-          <w:rFonts w:ascii="Consolas" w:eastAsia="Times New Roman" w:hAnsi="Consolas" w:cs="Times New Roman"/>
-          <w:color w:val="89DDFF"/>
-          <w:sz w:val="23"/>
-          <w:szCs w:val="23"/>
-          <w:lang w:eastAsia="en-IN"/>
-        </w:rPr>
-        <w:t>:</w:t>
-      </w:r>
-      <w:r>
-        <w:rPr>
-          <w:rFonts w:ascii="Consolas" w:eastAsia="Times New Roman" w:hAnsi="Consolas" w:cs="Times New Roman"/>
-          <w:color w:val="EEFFFF"/>
-          <w:sz w:val="23"/>
-          <w:szCs w:val="23"/>
-          <w:lang w:eastAsia="en-IN"/>
-        </w:rPr>
-        <w:t> </w:t>
-      </w:r>
-      <w:r>
-        <w:rPr>
-          <w:rFonts w:ascii="Consolas" w:eastAsia="Times New Roman" w:hAnsi="Consolas" w:cs="Times New Roman"/>
           <w:color w:val="F78C6C"/>
           <w:sz w:val="23"/>
           <w:szCs w:val="23"/>
           <w:lang w:eastAsia="en-IN"/>
         </w:rPr>
-        <w:t>85</w:t>
-      </w:r>
+      </w:pPr>
     </w:p>
     <w:p>
       <w:pPr>
@@ -3651,46 +3561,6 @@
           <w:lang w:eastAsia="en-IN"/>
         </w:rPr>
       </w:pPr>
-      <w:r>
-        <w:rPr>
-          <w:rFonts w:ascii="Consolas" w:eastAsia="Times New Roman" w:hAnsi="Consolas" w:cs="Times New Roman"/>
-          <w:color w:val="EEFFFF"/>
-          <w:sz w:val="23"/>
-          <w:szCs w:val="23"/>
-          <w:lang w:eastAsia="en-IN"/>
-        </w:rPr>
-        <w:t>Enter threshold</w:t>
-      </w:r>
-      <w:r>
-        <w:rPr>
-          <w:rFonts w:ascii="Consolas" w:eastAsia="Times New Roman" w:hAnsi="Consolas" w:cs="Times New Roman"/>
-          <w:color w:val="89DDFF"/>
-          <w:sz w:val="23"/>
-          <w:szCs w:val="23"/>
-          <w:lang w:eastAsia="en-IN"/>
-        </w:rPr>
-        <w:t>:</w:t>
-      </w:r>
-      <w:r>
-        <w:rPr>
-          <w:rFonts w:ascii="Consolas" w:eastAsia="Times New Roman" w:hAnsi="Consolas" w:cs="Times New Roman"/>
-          <w:color w:val="EEFFFF"/>
-          <w:sz w:val="23"/>
-          <w:szCs w:val="23"/>
-          <w:lang w:eastAsia="en-IN"/>
-        </w:rPr>
-        <w:t> </w:t>
-      </w:r>
-      <w:r>
-        <w:rPr>
-          <w:rFonts w:ascii="Consolas" w:eastAsia="Times New Roman" w:hAnsi="Consolas" w:cs="Times New Roman"/>
-          <w:color w:val="F78C6C"/>
-          <w:sz w:val="23"/>
-          <w:szCs w:val="23"/>
-          <w:lang w:eastAsia="en-IN"/>
-        </w:rPr>
-        <w:t>.3</w:t>
-      </w:r>
     </w:p>
     <w:p>
       <w:pPr>
@@ -3712,7 +3582,17 @@
           <w:szCs w:val="23"/>
           <w:lang w:eastAsia="en-IN"/>
         </w:rPr>
-        <w:t>Given file</w:t>
+        <w:t>Enter file </w:t>
+      </w:r>
+      <w:r>
+        <w:rPr>
+          <w:rFonts w:ascii="Consolas" w:eastAsia="Times New Roman" w:hAnsi="Consolas" w:cs="Times New Roman"/>
+          <w:color w:val="82AAFF"/>
+          <w:sz w:val="23"/>
+          <w:szCs w:val="23"/>
+          <w:lang w:eastAsia="en-IN"/>
+        </w:rPr>
+        <w:t>id</w:t>
       </w:r>
       <w:r>
         <w:rPr>
@@ -3732,27 +3612,17 @@
           <w:szCs w:val="23"/>
           <w:lang w:eastAsia="en-IN"/>
         </w:rPr>
-        <w:t> corpus</w:t>
-      </w:r>
-      <w:r>
-        <w:rPr>
-          <w:rFonts w:ascii="Consolas" w:eastAsia="Times New Roman" w:hAnsi="Consolas" w:cs="Times New Roman"/>
-          <w:color w:val="89DDFF"/>
-          <w:sz w:val="23"/>
-          <w:szCs w:val="23"/>
-          <w:lang w:eastAsia="en-IN"/>
-        </w:rPr>
-        <w:t>\</w:t>
-      </w:r>
-      <w:r>
-        <w:rPr>
-          <w:rFonts w:ascii="Consolas" w:eastAsia="Times New Roman" w:hAnsi="Consolas" w:cs="Times New Roman"/>
-          <w:color w:val="FF5370"/>
-          <w:sz w:val="23"/>
-          <w:szCs w:val="23"/>
-          <w:lang w:eastAsia="en-IN"/>
-        </w:rPr>
-        <w:t>g4pD_taska.txt</w:t>
+        <w:t> </w:t>
+      </w:r>
+      <w:r>
+        <w:rPr>
+          <w:rFonts w:ascii="Consolas" w:eastAsia="Times New Roman" w:hAnsi="Consolas" w:cs="Times New Roman"/>
+          <w:color w:val="F78C6C"/>
+          <w:sz w:val="23"/>
+          <w:szCs w:val="23"/>
+          <w:lang w:eastAsia="en-IN"/>
+        </w:rPr>
+        <w:t>85</w:t>
       </w:r>
     </w:p>
     <w:p>
@@ -3775,7 +3645,7 @@
           <w:szCs w:val="23"/>
           <w:lang w:eastAsia="en-IN"/>
         </w:rPr>
-        <w:t>Output</w:t>
+        <w:t>Enter threshold</w:t>
       </w:r>
       <w:r>
         <w:rPr>
@@ -3786,6 +3656,26 @@
           <w:lang w:eastAsia="en-IN"/>
         </w:rPr>
         <w:t>:</w:t>
+      </w:r>
+      <w:r>
+        <w:rPr>
+          <w:rFonts w:ascii="Consolas" w:eastAsia="Times New Roman" w:hAnsi="Consolas" w:cs="Times New Roman"/>
+          <w:color w:val="EEFFFF"/>
+          <w:sz w:val="23"/>
+          <w:szCs w:val="23"/>
+          <w:lang w:eastAsia="en-IN"/>
+        </w:rPr>
+        <w:t> </w:t>
+      </w:r>
+      <w:r>
+        <w:rPr>
+          <w:rFonts w:ascii="Consolas" w:eastAsia="Times New Roman" w:hAnsi="Consolas" w:cs="Times New Roman"/>
+          <w:color w:val="F78C6C"/>
+          <w:sz w:val="23"/>
+          <w:szCs w:val="23"/>
+          <w:lang w:eastAsia="en-IN"/>
+        </w:rPr>
+        <w:t>.3</w:t>
       </w:r>
     </w:p>
     <w:p>
@@ -3808,7 +3698,7 @@
           <w:szCs w:val="23"/>
           <w:lang w:eastAsia="en-IN"/>
         </w:rPr>
-        <w:t>corpus</w:t>
+        <w:t>Given file</w:t>
       </w:r>
       <w:r>
         <w:rPr>
@@ -3818,6 +3708,26 @@
           <w:szCs w:val="23"/>
           <w:lang w:eastAsia="en-IN"/>
         </w:rPr>
+        <w:t>:</w:t>
+      </w:r>
+      <w:r>
+        <w:rPr>
+          <w:rFonts w:ascii="Consolas" w:eastAsia="Times New Roman" w:hAnsi="Consolas" w:cs="Times New Roman"/>
+          <w:color w:val="EEFFFF"/>
+          <w:sz w:val="23"/>
+          <w:szCs w:val="23"/>
+          <w:lang w:eastAsia="en-IN"/>
+        </w:rPr>
+        <w:t> corpus</w:t>
+      </w:r>
+      <w:r>
+        <w:rPr>
+          <w:rFonts w:ascii="Consolas" w:eastAsia="Times New Roman" w:hAnsi="Consolas" w:cs="Times New Roman"/>
+          <w:color w:val="89DDFF"/>
+          <w:sz w:val="23"/>
+          <w:szCs w:val="23"/>
+          <w:lang w:eastAsia="en-IN"/>
+        </w:rPr>
         <w:t>\</w:t>
       </w:r>
       <w:r>
@@ -3828,7 +3738,7 @@
           <w:szCs w:val="23"/>
           <w:lang w:eastAsia="en-IN"/>
         </w:rPr>
-        <w:t>g2pE_taska.txt   0.346875</w:t>
+        <w:t>g4pD_taska.txt</w:t>
       </w:r>
     </w:p>
     <w:p>
@@ -3851,7 +3761,7 @@
           <w:szCs w:val="23"/>
           <w:lang w:eastAsia="en-IN"/>
         </w:rPr>
-        <w:t>corpus</w:t>
+        <w:t>Output</w:t>
       </w:r>
       <w:r>
         <w:rPr>
@@ -3861,17 +3771,53 @@
           <w:szCs w:val="23"/>
           <w:lang w:eastAsia="en-IN"/>
         </w:rPr>
-        <w:t>\</w:t>
-      </w:r>
-      <w:r>
-        <w:rPr>
-          <w:rFonts w:ascii="Consolas" w:eastAsia="Times New Roman" w:hAnsi="Consolas" w:cs="Times New Roman"/>
-          <w:color w:val="FF5370"/>
-          <w:sz w:val="23"/>
-          <w:szCs w:val="23"/>
-          <w:lang w:eastAsia="en-IN"/>
-        </w:rPr>
-        <w:t>g1pD_taska.txt   0.30541141586360265     </w:t>
+        <w:t>:</w:t>
+      </w:r>
+    </w:p>
+    <w:p>
+      <w:pPr>
+        <w:shd w:val="clear" w:color="auto" w:fill="212121"/>
+        <w:spacing w:after="0" w:line="360" w:lineRule="atLeast"/>
+        <w:rPr>
+          <w:rFonts w:ascii="Consolas" w:eastAsia="Times New Roman" w:hAnsi="Consolas" w:cs="Times New Roman"/>
+          <w:color w:val="92D050"/>
+          <w:sz w:val="23"/>
+          <w:szCs w:val="23"/>
+          <w:lang w:eastAsia="en-IN"/>
+        </w:rPr>
+      </w:pPr>
+      <w:r>
+        <w:rPr>
+          <w:rFonts w:ascii="Consolas" w:eastAsia="Times New Roman" w:hAnsi="Consolas" w:cs="Times New Roman"/>
+          <w:color w:val="92D050"/>
+          <w:sz w:val="23"/>
+          <w:szCs w:val="23"/>
+          <w:lang w:eastAsia="en-IN"/>
+        </w:rPr>
+        <w:t>corpus\g2pE_taska.txt   0.346875</w:t>
+      </w:r>
+    </w:p>
+    <w:p>
+      <w:pPr>
+        <w:shd w:val="clear" w:color="auto" w:fill="212121"/>
+        <w:spacing w:after="0" w:line="360" w:lineRule="atLeast"/>
+        <w:rPr>
+          <w:rFonts w:ascii="Consolas" w:eastAsia="Times New Roman" w:hAnsi="Consolas" w:cs="Times New Roman"/>
+          <w:color w:val="92D050"/>
+          <w:sz w:val="23"/>
+          <w:szCs w:val="23"/>
+          <w:lang w:eastAsia="en-IN"/>
+        </w:rPr>
+      </w:pPr>
+      <w:r>
+        <w:rPr>
+          <w:rFonts w:ascii="Consolas" w:eastAsia="Times New Roman" w:hAnsi="Consolas" w:cs="Times New Roman"/>
+          <w:color w:val="92D050"/>
+          <w:sz w:val="23"/>
+          <w:szCs w:val="23"/>
+          <w:lang w:eastAsia="en-IN"/>
+        </w:rPr>
+        <w:t>corpus\g1pD_taska.txt   0.30541141586360265     </w:t>
       </w:r>
     </w:p>
     <w:p>

</xml_diff>